<commit_message>
Update (resources): docx progetto
</commit_message>
<xml_diff>
--- a/resources/ProgettoITIS_Angular.docx
+++ b/resources/ProgettoITIS_Angular.docx
@@ -846,37 +846,7 @@
     <w:p>
       <w:pPr>
         <w:pStyle w:val="Normal"/>
-        <w:rPr/>
-      </w:pPr>
-      <w:r>
-        <w:rPr/>
-      </w:r>
-    </w:p>
-    <w:p>
-      <w:pPr>
-        <w:pStyle w:val="Normal"/>
-        <w:rPr/>
-      </w:pPr>
-      <w:r>
-        <w:rPr/>
-      </w:r>
-    </w:p>
-    <w:p>
-      <w:pPr>
-        <w:pStyle w:val="Normal"/>
-        <w:rPr/>
-      </w:pPr>
-      <w:r>
-        <w:rPr/>
-      </w:r>
-    </w:p>
-    <w:p>
-      <w:pPr>
-        <w:pStyle w:val="Normal"/>
-        <w:widowControl/>
-        <w:bidi w:val="0"/>
-        <w:spacing w:lineRule="auto" w:line="259" w:before="0" w:after="160"/>
-        <w:jc w:val="left"/>
+        <w:spacing w:before="0" w:after="160"/>
         <w:rPr/>
       </w:pPr>
       <w:r>

</xml_diff>